<commit_message>
Week 4 Assignment Update
Done with problems 1 and 2
</commit_message>
<xml_diff>
--- a/505/Week 4/Week 4 Assignment.docx
+++ b/505/Week 4/Week 4 Assignment.docx
@@ -720,13 +720,7 @@
       </w:r>
       <w:proofErr w:type="gramEnd"/>
       <w:r>
-        <w:t>temp, scale=1</w:t>
-      </w:r>
-      <w:r>
-        <w:t>0</w:t>
-      </w:r>
-      <w:r>
-        <w:t xml:space="preserve">, </w:t>
+        <w:t xml:space="preserve">temp, scale=10, </w:t>
       </w:r>
       <w:proofErr w:type="spellStart"/>
       <w:r>
@@ -800,6 +794,630 @@
             </a:graphic>
           </wp:inline>
         </w:drawing>
+      </w:r>
+    </w:p>
+    <w:p>
+      <w:r>
+        <w:t>#Problem 1.E</w:t>
+      </w:r>
+    </w:p>
+    <w:p>
+      <w:proofErr w:type="spellStart"/>
+      <w:proofErr w:type="gramStart"/>
+      <w:r>
+        <w:t>plt.close</w:t>
+      </w:r>
+      <w:proofErr w:type="spellEnd"/>
+      <w:proofErr w:type="gramEnd"/>
+      <w:r>
+        <w:t>()</w:t>
+      </w:r>
+    </w:p>
+    <w:p>
+      <w:proofErr w:type="spellStart"/>
+      <w:proofErr w:type="gramStart"/>
+      <w:r>
+        <w:t>stemgraphic.stem</w:t>
+      </w:r>
+      <w:proofErr w:type="gramEnd"/>
+      <w:r>
+        <w:t>_</w:t>
+      </w:r>
+      <w:proofErr w:type="gramStart"/>
+      <w:r>
+        <w:t>graphic</w:t>
+      </w:r>
+      <w:proofErr w:type="spellEnd"/>
+      <w:r>
+        <w:t>(</w:t>
+      </w:r>
+      <w:proofErr w:type="gramEnd"/>
+      <w:r>
+        <w:t xml:space="preserve">temp, scale=10, </w:t>
+      </w:r>
+      <w:proofErr w:type="spellStart"/>
+      <w:r>
+        <w:t>leaf_order</w:t>
+      </w:r>
+      <w:proofErr w:type="spellEnd"/>
+      <w:r>
+        <w:t>=True)</w:t>
+      </w:r>
+    </w:p>
+    <w:p>
+      <w:proofErr w:type="spellStart"/>
+      <w:proofErr w:type="gramStart"/>
+      <w:r>
+        <w:t>plt.show</w:t>
+      </w:r>
+      <w:proofErr w:type="spellEnd"/>
+      <w:proofErr w:type="gramEnd"/>
+      <w:r>
+        <w:t>()</w:t>
+      </w:r>
+    </w:p>
+    <w:p/>
+    <w:p>
+      <w:r>
+        <w:t>#Problem 1.F</w:t>
+      </w:r>
+    </w:p>
+    <w:p>
+      <w:proofErr w:type="spellStart"/>
+      <w:r>
+        <w:t>tempQuarts</w:t>
+      </w:r>
+      <w:proofErr w:type="spellEnd"/>
+      <w:r>
+        <w:t xml:space="preserve"> = </w:t>
+      </w:r>
+      <w:proofErr w:type="spellStart"/>
+      <w:proofErr w:type="gramStart"/>
+      <w:r>
+        <w:t>np.quantile</w:t>
+      </w:r>
+      <w:proofErr w:type="spellEnd"/>
+      <w:proofErr w:type="gramEnd"/>
+      <w:r>
+        <w:t>(temp, [.25, .75])</w:t>
+      </w:r>
+    </w:p>
+    <w:p>
+      <w:r>
+        <w:t>print(</w:t>
+      </w:r>
+      <w:proofErr w:type="spellStart"/>
+      <w:r>
+        <w:t>tempQuarts</w:t>
+      </w:r>
+      <w:proofErr w:type="spellEnd"/>
+      <w:r>
+        <w:t>)</w:t>
+      </w:r>
+    </w:p>
+    <w:p>
+      <w:r>
+        <w:t>#124. 133.75</w:t>
+      </w:r>
+    </w:p>
+    <w:p/>
+    <w:p>
+      <w:r>
+        <w:lastRenderedPageBreak/>
+        <w:t>#Problem 1.G</w:t>
+      </w:r>
+    </w:p>
+    <w:p>
+      <w:proofErr w:type="spellStart"/>
+      <w:proofErr w:type="gramStart"/>
+      <w:r>
+        <w:t>plt.close</w:t>
+      </w:r>
+      <w:proofErr w:type="spellEnd"/>
+      <w:proofErr w:type="gramEnd"/>
+      <w:r>
+        <w:t>()</w:t>
+      </w:r>
+    </w:p>
+    <w:p>
+      <w:proofErr w:type="spellStart"/>
+      <w:proofErr w:type="gramStart"/>
+      <w:r>
+        <w:t>plt.boxplot</w:t>
+      </w:r>
+      <w:proofErr w:type="spellEnd"/>
+      <w:proofErr w:type="gramEnd"/>
+      <w:r>
+        <w:t>(temp)</w:t>
+      </w:r>
+    </w:p>
+    <w:p>
+      <w:proofErr w:type="spellStart"/>
+      <w:proofErr w:type="gramStart"/>
+      <w:r>
+        <w:t>plt.ylabel</w:t>
+      </w:r>
+      <w:proofErr w:type="spellEnd"/>
+      <w:proofErr w:type="gramEnd"/>
+      <w:r>
+        <w:t>('Temp')</w:t>
+      </w:r>
+    </w:p>
+    <w:p>
+      <w:proofErr w:type="spellStart"/>
+      <w:proofErr w:type="gramStart"/>
+      <w:r>
+        <w:t>plt.show</w:t>
+      </w:r>
+      <w:proofErr w:type="spellEnd"/>
+      <w:proofErr w:type="gramEnd"/>
+      <w:r>
+        <w:t>()</w:t>
+      </w:r>
+    </w:p>
+    <w:p>
+      <w:r>
+        <w:rPr>
+          <w:noProof/>
+        </w:rPr>
+        <w:drawing>
+          <wp:inline distT="0" distB="0" distL="0" distR="0" wp14:anchorId="6D43DC81" wp14:editId="7E856DB4">
+            <wp:extent cx="5429250" cy="4762500"/>
+            <wp:effectExtent l="0" t="0" r="0" b="0"/>
+            <wp:docPr id="1461046623" name="Picture 2"/>
+            <wp:cNvGraphicFramePr>
+              <a:graphicFrameLocks xmlns:a="http://schemas.openxmlformats.org/drawingml/2006/main" noChangeAspect="1"/>
+            </wp:cNvGraphicFramePr>
+            <a:graphic xmlns:a="http://schemas.openxmlformats.org/drawingml/2006/main">
+              <a:graphicData uri="http://schemas.openxmlformats.org/drawingml/2006/picture">
+                <pic:pic xmlns:pic="http://schemas.openxmlformats.org/drawingml/2006/picture">
+                  <pic:nvPicPr>
+                    <pic:cNvPr id="0" name="Picture 2"/>
+                    <pic:cNvPicPr>
+                      <a:picLocks noChangeAspect="1" noChangeArrowheads="1"/>
+                    </pic:cNvPicPr>
+                  </pic:nvPicPr>
+                  <pic:blipFill>
+                    <a:blip r:embed="rId6">
+                      <a:extLst>
+                        <a:ext uri="{28A0092B-C50C-407E-A947-70E740481C1C}">
+                          <a14:useLocalDpi xmlns:a14="http://schemas.microsoft.com/office/drawing/2010/main" val="0"/>
+                        </a:ext>
+                      </a:extLst>
+                    </a:blip>
+                    <a:srcRect/>
+                    <a:stretch>
+                      <a:fillRect/>
+                    </a:stretch>
+                  </pic:blipFill>
+                  <pic:spPr bwMode="auto">
+                    <a:xfrm>
+                      <a:off x="0" y="0"/>
+                      <a:ext cx="5429250" cy="4762500"/>
+                    </a:xfrm>
+                    <a:prstGeom prst="rect">
+                      <a:avLst/>
+                    </a:prstGeom>
+                    <a:noFill/>
+                  </pic:spPr>
+                </pic:pic>
+              </a:graphicData>
+            </a:graphic>
+          </wp:inline>
+        </w:drawing>
+      </w:r>
+    </w:p>
+    <w:p>
+      <w:r>
+        <w:t>#Problem 1.H</w:t>
+      </w:r>
+    </w:p>
+    <w:p>
+      <w:r>
+        <w:t xml:space="preserve">#Right Leaning. </w:t>
+      </w:r>
+      <w:proofErr w:type="gramStart"/>
+      <w:r>
+        <w:t>Has</w:t>
+      </w:r>
+      <w:proofErr w:type="gramEnd"/>
+      <w:r>
+        <w:t xml:space="preserve"> 2 outliers.</w:t>
+      </w:r>
+    </w:p>
+    <w:p/>
+    <w:p>
+      <w:r>
+        <w:t>#Problem 1.I</w:t>
+      </w:r>
+    </w:p>
+    <w:p>
+      <w:proofErr w:type="spellStart"/>
+      <w:proofErr w:type="gramStart"/>
+      <w:r>
+        <w:t>plt.close</w:t>
+      </w:r>
+      <w:proofErr w:type="spellEnd"/>
+      <w:proofErr w:type="gramEnd"/>
+      <w:r>
+        <w:t>()</w:t>
+      </w:r>
+    </w:p>
+    <w:p>
+      <w:r>
+        <w:lastRenderedPageBreak/>
+        <w:t xml:space="preserve">fig, ax = </w:t>
+      </w:r>
+      <w:proofErr w:type="spellStart"/>
+      <w:proofErr w:type="gramStart"/>
+      <w:r>
+        <w:t>plt.subplots</w:t>
+      </w:r>
+      <w:proofErr w:type="spellEnd"/>
+      <w:proofErr w:type="gramEnd"/>
+      <w:r>
+        <w:t>()</w:t>
+      </w:r>
+    </w:p>
+    <w:p>
+      <w:r>
+        <w:t xml:space="preserve">res = </w:t>
+      </w:r>
+      <w:proofErr w:type="spellStart"/>
+      <w:proofErr w:type="gramStart"/>
+      <w:r>
+        <w:t>probplot</w:t>
+      </w:r>
+      <w:proofErr w:type="spellEnd"/>
+      <w:r>
+        <w:t>(</w:t>
+      </w:r>
+      <w:proofErr w:type="gramEnd"/>
+      <w:r>
+        <w:t xml:space="preserve">temp, </w:t>
+      </w:r>
+      <w:proofErr w:type="spellStart"/>
+      <w:r>
+        <w:t>dist</w:t>
+      </w:r>
+      <w:proofErr w:type="spellEnd"/>
+      <w:r>
+        <w:t>="norm")</w:t>
+      </w:r>
+    </w:p>
+    <w:p>
+      <w:proofErr w:type="spellStart"/>
+      <w:proofErr w:type="gramStart"/>
+      <w:r>
+        <w:t>ax.scatter</w:t>
+      </w:r>
+      <w:proofErr w:type="spellEnd"/>
+      <w:proofErr w:type="gramEnd"/>
+      <w:r>
+        <w:t>(</w:t>
+      </w:r>
+      <w:proofErr w:type="gramStart"/>
+      <w:r>
+        <w:t>res[</w:t>
+      </w:r>
+      <w:proofErr w:type="gramEnd"/>
+      <w:r>
+        <w:t xml:space="preserve">0][0], </w:t>
+      </w:r>
+      <w:proofErr w:type="gramStart"/>
+      <w:r>
+        <w:t>res[</w:t>
+      </w:r>
+      <w:proofErr w:type="gramEnd"/>
+      <w:r>
+        <w:t>0][1], label="Data Points</w:t>
+      </w:r>
+      <w:proofErr w:type="gramStart"/>
+      <w:r>
+        <w:t>")  #</w:t>
+      </w:r>
+      <w:proofErr w:type="gramEnd"/>
+      <w:r>
+        <w:t xml:space="preserve"> Scatter plot for octane data</w:t>
+      </w:r>
+    </w:p>
+    <w:p>
+      <w:proofErr w:type="spellStart"/>
+      <w:proofErr w:type="gramStart"/>
+      <w:r>
+        <w:t>ax.plot</w:t>
+      </w:r>
+      <w:proofErr w:type="spellEnd"/>
+      <w:proofErr w:type="gramEnd"/>
+      <w:r>
+        <w:t>(</w:t>
+      </w:r>
+      <w:proofErr w:type="gramStart"/>
+      <w:r>
+        <w:t>res[</w:t>
+      </w:r>
+      <w:proofErr w:type="gramEnd"/>
+      <w:r>
+        <w:t xml:space="preserve">0][0], </w:t>
+      </w:r>
+      <w:proofErr w:type="gramStart"/>
+      <w:r>
+        <w:t>res[</w:t>
+      </w:r>
+      <w:proofErr w:type="gramEnd"/>
+      <w:r>
+        <w:t xml:space="preserve">1][1] + </w:t>
+      </w:r>
+      <w:proofErr w:type="gramStart"/>
+      <w:r>
+        <w:t>res[</w:t>
+      </w:r>
+      <w:proofErr w:type="gramEnd"/>
+      <w:r>
+        <w:t xml:space="preserve">1][0] * </w:t>
+      </w:r>
+      <w:proofErr w:type="gramStart"/>
+      <w:r>
+        <w:t>res[</w:t>
+      </w:r>
+      <w:proofErr w:type="gramEnd"/>
+      <w:r>
+        <w:t>0][0], color="red", label="Q-Q Line</w:t>
+      </w:r>
+      <w:proofErr w:type="gramStart"/>
+      <w:r>
+        <w:t>")  #</w:t>
+      </w:r>
+      <w:proofErr w:type="gramEnd"/>
+      <w:r>
+        <w:t xml:space="preserve"> Reference line</w:t>
+      </w:r>
+    </w:p>
+    <w:p>
+      <w:proofErr w:type="spellStart"/>
+      <w:r>
+        <w:t>ax.set_</w:t>
+      </w:r>
+      <w:proofErr w:type="gramStart"/>
+      <w:r>
+        <w:t>title</w:t>
+      </w:r>
+      <w:proofErr w:type="spellEnd"/>
+      <w:r>
+        <w:t>(</w:t>
+      </w:r>
+      <w:proofErr w:type="gramEnd"/>
+      <w:r>
+        <w:t>"Q-Q Plot with Data on X-axis")</w:t>
+      </w:r>
+    </w:p>
+    <w:p>
+      <w:proofErr w:type="spellStart"/>
+      <w:r>
+        <w:t>ax.set_</w:t>
+      </w:r>
+      <w:proofErr w:type="gramStart"/>
+      <w:r>
+        <w:t>ylabel</w:t>
+      </w:r>
+      <w:proofErr w:type="spellEnd"/>
+      <w:r>
+        <w:t>(</w:t>
+      </w:r>
+      <w:proofErr w:type="gramEnd"/>
+      <w:r>
+        <w:t>"Sample Quantiles (Temp Data)")</w:t>
+      </w:r>
+    </w:p>
+    <w:p>
+      <w:proofErr w:type="spellStart"/>
+      <w:r>
+        <w:t>ax.set_</w:t>
+      </w:r>
+      <w:proofErr w:type="gramStart"/>
+      <w:r>
+        <w:t>xlabel</w:t>
+      </w:r>
+      <w:proofErr w:type="spellEnd"/>
+      <w:r>
+        <w:t>(</w:t>
+      </w:r>
+      <w:proofErr w:type="gramEnd"/>
+      <w:r>
+        <w:t>"Theoretical Quantiles (Normal)")</w:t>
+      </w:r>
+    </w:p>
+    <w:p>
+      <w:proofErr w:type="spellStart"/>
+      <w:proofErr w:type="gramStart"/>
+      <w:r>
+        <w:t>ax.legend</w:t>
+      </w:r>
+      <w:proofErr w:type="spellEnd"/>
+      <w:proofErr w:type="gramEnd"/>
+      <w:r>
+        <w:t>()</w:t>
+      </w:r>
+    </w:p>
+    <w:p>
+      <w:proofErr w:type="spellStart"/>
+      <w:proofErr w:type="gramStart"/>
+      <w:r>
+        <w:t>plt.show</w:t>
+      </w:r>
+      <w:proofErr w:type="spellEnd"/>
+      <w:proofErr w:type="gramEnd"/>
+      <w:r>
+        <w:t>()</w:t>
+      </w:r>
+    </w:p>
+    <w:p>
+      <w:r>
+        <w:t>#Yes. The data that isn't an outlier lay on the line for the most part.</w:t>
+      </w:r>
+    </w:p>
+    <w:p>
+      <w:r>
+        <w:rPr>
+          <w:noProof/>
+        </w:rPr>
+        <w:drawing>
+          <wp:inline distT="0" distB="0" distL="0" distR="0" wp14:anchorId="01D3AD62" wp14:editId="48EA3AAB">
+            <wp:extent cx="5429250" cy="4762500"/>
+            <wp:effectExtent l="0" t="0" r="0" b="0"/>
+            <wp:docPr id="2036969195" name="Picture 3"/>
+            <wp:cNvGraphicFramePr>
+              <a:graphicFrameLocks xmlns:a="http://schemas.openxmlformats.org/drawingml/2006/main" noChangeAspect="1"/>
+            </wp:cNvGraphicFramePr>
+            <a:graphic xmlns:a="http://schemas.openxmlformats.org/drawingml/2006/main">
+              <a:graphicData uri="http://schemas.openxmlformats.org/drawingml/2006/picture">
+                <pic:pic xmlns:pic="http://schemas.openxmlformats.org/drawingml/2006/picture">
+                  <pic:nvPicPr>
+                    <pic:cNvPr id="0" name="Picture 3"/>
+                    <pic:cNvPicPr>
+                      <a:picLocks noChangeAspect="1" noChangeArrowheads="1"/>
+                    </pic:cNvPicPr>
+                  </pic:nvPicPr>
+                  <pic:blipFill>
+                    <a:blip r:embed="rId7">
+                      <a:extLst>
+                        <a:ext uri="{28A0092B-C50C-407E-A947-70E740481C1C}">
+                          <a14:useLocalDpi xmlns:a14="http://schemas.microsoft.com/office/drawing/2010/main" val="0"/>
+                        </a:ext>
+                      </a:extLst>
+                    </a:blip>
+                    <a:srcRect/>
+                    <a:stretch>
+                      <a:fillRect/>
+                    </a:stretch>
+                  </pic:blipFill>
+                  <pic:spPr bwMode="auto">
+                    <a:xfrm>
+                      <a:off x="0" y="0"/>
+                      <a:ext cx="5429250" cy="4762500"/>
+                    </a:xfrm>
+                    <a:prstGeom prst="rect">
+                      <a:avLst/>
+                    </a:prstGeom>
+                    <a:noFill/>
+                  </pic:spPr>
+                </pic:pic>
+              </a:graphicData>
+            </a:graphic>
+          </wp:inline>
+        </w:drawing>
+      </w:r>
+    </w:p>
+    <w:p>
+      <w:r>
+        <w:lastRenderedPageBreak/>
+        <w:t>#Problem 2.A</w:t>
+      </w:r>
+    </w:p>
+    <w:p>
+      <w:r>
+        <w:t>n = 3</w:t>
+      </w:r>
+    </w:p>
+    <w:p>
+      <w:r>
+        <w:t>p = .15</w:t>
+      </w:r>
+    </w:p>
+    <w:p>
+      <w:r>
+        <w:t xml:space="preserve">prob = </w:t>
+      </w:r>
+      <w:proofErr w:type="spellStart"/>
+      <w:proofErr w:type="gramStart"/>
+      <w:r>
+        <w:t>geom.pmf</w:t>
+      </w:r>
+      <w:proofErr w:type="spellEnd"/>
+      <w:r>
+        <w:t>(</w:t>
+      </w:r>
+      <w:proofErr w:type="gramEnd"/>
+      <w:r>
+        <w:t>k=n, p=p)</w:t>
+      </w:r>
+    </w:p>
+    <w:p>
+      <w:r>
+        <w:t>print(prob)</w:t>
+      </w:r>
+    </w:p>
+    <w:p>
+      <w:r>
+        <w:t>#.108375</w:t>
+      </w:r>
+    </w:p>
+    <w:p/>
+    <w:p>
+      <w:r>
+        <w:t>#Problem 2.B</w:t>
+      </w:r>
+    </w:p>
+    <w:p>
+      <w:r>
+        <w:t>#1/p or 6.6667 patients</w:t>
+      </w:r>
+    </w:p>
+    <w:p/>
+    <w:p>
+      <w:r>
+        <w:t>#Problem 2.C</w:t>
+      </w:r>
+    </w:p>
+    <w:p>
+      <w:r>
+        <w:t>n = 50</w:t>
+      </w:r>
+    </w:p>
+    <w:p>
+      <w:r>
+        <w:t>k = 10</w:t>
+      </w:r>
+    </w:p>
+    <w:p>
+      <w:r>
+        <w:t>p = .15</w:t>
+      </w:r>
+    </w:p>
+    <w:p>
+      <w:r>
+        <w:t xml:space="preserve">prob = </w:t>
+      </w:r>
+      <w:proofErr w:type="spellStart"/>
+      <w:r>
+        <w:t>binom.pmf</w:t>
+      </w:r>
+      <w:proofErr w:type="spellEnd"/>
+      <w:r>
+        <w:t>(</w:t>
+      </w:r>
+      <w:proofErr w:type="spellStart"/>
+      <w:proofErr w:type="gramStart"/>
+      <w:r>
+        <w:t>k,n</w:t>
+      </w:r>
+      <w:proofErr w:type="gramEnd"/>
+      <w:r>
+        <w:t>,p</w:t>
+      </w:r>
+      <w:proofErr w:type="spellEnd"/>
+      <w:r>
+        <w:t>)</w:t>
+      </w:r>
+    </w:p>
+    <w:p>
+      <w:r>
+        <w:t>print(prob)</w:t>
+      </w:r>
+    </w:p>
+    <w:p>
+      <w:r>
+        <w:t>#.088989</w:t>
       </w:r>
     </w:p>
     <w:p/>

</xml_diff>

<commit_message>
Week 4 Assignment Done
^.^
</commit_message>
<xml_diff>
--- a/505/Week 4/Week 4 Assignment.docx
+++ b/505/Week 4/Week 4 Assignment.docx
@@ -1434,6 +1434,410 @@
         <w:t>#4871.2</w:t>
       </w:r>
     </w:p>
+    <w:p/>
+    <w:p>
+      <w:r>
+        <w:t>#Problem 6.A</w:t>
+      </w:r>
+    </w:p>
+    <w:p>
+      <w:r>
+        <w:t>rate = .1</w:t>
+      </w:r>
+    </w:p>
+    <w:p>
+      <w:r>
+        <w:t>scale = 1/rate</w:t>
+      </w:r>
+    </w:p>
+    <w:p>
+      <w:r>
+        <w:t>x = 48</w:t>
+      </w:r>
+    </w:p>
+    <w:p>
+      <w:r>
+        <w:t xml:space="preserve">prob = </w:t>
+      </w:r>
+      <w:proofErr w:type="spellStart"/>
+      <w:r>
+        <w:t>expon.cdf</w:t>
+      </w:r>
+      <w:proofErr w:type="spellEnd"/>
+      <w:r>
+        <w:t>(x, scale=scale)</w:t>
+      </w:r>
+    </w:p>
+    <w:p>
+      <w:r>
+        <w:t>print(prob)</w:t>
+      </w:r>
+    </w:p>
+    <w:p>
+      <w:r>
+        <w:t>#.99177</w:t>
+      </w:r>
+    </w:p>
+    <w:p/>
+    <w:p>
+      <w:r>
+        <w:t>#Problem 6.B</w:t>
+      </w:r>
+    </w:p>
+    <w:p>
+      <w:r>
+        <w:lastRenderedPageBreak/>
+        <w:t>x = 5</w:t>
+      </w:r>
+    </w:p>
+    <w:p>
+      <w:r>
+        <w:t xml:space="preserve">prob = 1 - </w:t>
+      </w:r>
+      <w:proofErr w:type="spellStart"/>
+      <w:r>
+        <w:t>expon.cdf</w:t>
+      </w:r>
+      <w:proofErr w:type="spellEnd"/>
+      <w:r>
+        <w:t>(x, scale=scale)</w:t>
+      </w:r>
+    </w:p>
+    <w:p>
+      <w:r>
+        <w:t>print(prob)</w:t>
+      </w:r>
+    </w:p>
+    <w:p>
+      <w:r>
+        <w:t>#.60653</w:t>
+      </w:r>
+    </w:p>
+    <w:p/>
+    <w:p>
+      <w:r>
+        <w:t>#Problem 7.A</w:t>
+      </w:r>
+    </w:p>
+    <w:p>
+      <w:r>
+        <w:t>u = 100</w:t>
+      </w:r>
+    </w:p>
+    <w:p>
+      <w:r>
+        <w:t>std = 2</w:t>
+      </w:r>
+    </w:p>
+    <w:p>
+      <w:proofErr w:type="spellStart"/>
+      <w:r>
+        <w:t>ll</w:t>
+      </w:r>
+      <w:proofErr w:type="spellEnd"/>
+      <w:r>
+        <w:t xml:space="preserve"> = 97</w:t>
+      </w:r>
+    </w:p>
+    <w:p>
+      <w:r>
+        <w:t>ul = 102</w:t>
+      </w:r>
+    </w:p>
+    <w:p>
+      <w:r>
+        <w:t xml:space="preserve">proportion = </w:t>
+      </w:r>
+      <w:proofErr w:type="spellStart"/>
+      <w:r>
+        <w:t>norm.cdf</w:t>
+      </w:r>
+      <w:proofErr w:type="spellEnd"/>
+      <w:r>
+        <w:t xml:space="preserve">(ul, loc=u, scale=std) - </w:t>
+      </w:r>
+      <w:proofErr w:type="spellStart"/>
+      <w:r>
+        <w:t>norm.cdf</w:t>
+      </w:r>
+      <w:proofErr w:type="spellEnd"/>
+      <w:r>
+        <w:t>(</w:t>
+      </w:r>
+      <w:proofErr w:type="spellStart"/>
+      <w:r>
+        <w:t>ll</w:t>
+      </w:r>
+      <w:proofErr w:type="spellEnd"/>
+      <w:r>
+        <w:t>, loc=u, scale=std)</w:t>
+      </w:r>
+    </w:p>
+    <w:p>
+      <w:r>
+        <w:t>print(proportion)</w:t>
+      </w:r>
+    </w:p>
+    <w:p>
+      <w:r>
+        <w:t>#77.45%</w:t>
+      </w:r>
+    </w:p>
+    <w:p/>
+    <w:p>
+      <w:r>
+        <w:t>#Problem 7.B</w:t>
+      </w:r>
+    </w:p>
+    <w:p>
+      <w:r>
+        <w:t xml:space="preserve">x = </w:t>
+      </w:r>
+      <w:proofErr w:type="spellStart"/>
+      <w:r>
+        <w:t>np.arange</w:t>
+      </w:r>
+      <w:proofErr w:type="spellEnd"/>
+      <w:r>
+        <w:t>(0, 201, .01)</w:t>
+      </w:r>
+    </w:p>
+    <w:p>
+      <w:proofErr w:type="spellStart"/>
+      <w:r>
+        <w:t>llCost</w:t>
+      </w:r>
+      <w:proofErr w:type="spellEnd"/>
+      <w:r>
+        <w:t xml:space="preserve"> = [</w:t>
+      </w:r>
+      <w:proofErr w:type="spellStart"/>
+      <w:r>
+        <w:t>norm.cdf</w:t>
+      </w:r>
+      <w:proofErr w:type="spellEnd"/>
+      <w:r>
+        <w:t>(</w:t>
+      </w:r>
+      <w:proofErr w:type="spellStart"/>
+      <w:r>
+        <w:t>ll</w:t>
+      </w:r>
+      <w:proofErr w:type="spellEnd"/>
+      <w:r>
+        <w:t xml:space="preserve">, loc=k, scale=std) </w:t>
+      </w:r>
+      <w:proofErr w:type="spellStart"/>
+      <w:r>
+        <w:t>for k</w:t>
+      </w:r>
+      <w:proofErr w:type="spellEnd"/>
+      <w:r>
+        <w:t xml:space="preserve"> in x]</w:t>
+      </w:r>
+    </w:p>
+    <w:p>
+      <w:proofErr w:type="spellStart"/>
+      <w:r>
+        <w:t>ulCost</w:t>
+      </w:r>
+      <w:proofErr w:type="spellEnd"/>
+      <w:r>
+        <w:t xml:space="preserve"> = [(1 - </w:t>
+      </w:r>
+      <w:proofErr w:type="spellStart"/>
+      <w:r>
+        <w:t>norm.cdf</w:t>
+      </w:r>
+      <w:proofErr w:type="spellEnd"/>
+      <w:r>
+        <w:t>(ul, loc=k, scale=std)) * 5 for k in x]</w:t>
+      </w:r>
+    </w:p>
+    <w:p>
+      <w:r>
+        <w:t xml:space="preserve">table = </w:t>
+      </w:r>
+      <w:proofErr w:type="spellStart"/>
+      <w:r>
+        <w:t>pd.DataFrame</w:t>
+      </w:r>
+      <w:proofErr w:type="spellEnd"/>
+      <w:r>
+        <w:t>({'</w:t>
+      </w:r>
+      <w:proofErr w:type="spellStart"/>
+      <w:r>
+        <w:t>llCost</w:t>
+      </w:r>
+      <w:proofErr w:type="spellEnd"/>
+      <w:r>
+        <w:t xml:space="preserve">': </w:t>
+      </w:r>
+      <w:proofErr w:type="spellStart"/>
+      <w:r>
+        <w:t>llCost</w:t>
+      </w:r>
+      <w:proofErr w:type="spellEnd"/>
+      <w:r>
+        <w:t>, '</w:t>
+      </w:r>
+      <w:proofErr w:type="spellStart"/>
+      <w:r>
+        <w:t>ulCost</w:t>
+      </w:r>
+      <w:proofErr w:type="spellEnd"/>
+      <w:r>
+        <w:t xml:space="preserve">': </w:t>
+      </w:r>
+      <w:proofErr w:type="spellStart"/>
+      <w:r>
+        <w:t>ulCost</w:t>
+      </w:r>
+      <w:proofErr w:type="spellEnd"/>
+      <w:r>
+        <w:t>})</w:t>
+      </w:r>
+    </w:p>
+    <w:p>
+      <w:proofErr w:type="spellStart"/>
+      <w:r>
+        <w:t>sumTable</w:t>
+      </w:r>
+      <w:proofErr w:type="spellEnd"/>
+      <w:r>
+        <w:t xml:space="preserve"> = table['</w:t>
+      </w:r>
+      <w:proofErr w:type="spellStart"/>
+      <w:r>
+        <w:t>ulCost</w:t>
+      </w:r>
+      <w:proofErr w:type="spellEnd"/>
+      <w:r>
+        <w:t>'] + table['</w:t>
+      </w:r>
+      <w:proofErr w:type="spellStart"/>
+      <w:r>
+        <w:t>llCost</w:t>
+      </w:r>
+      <w:proofErr w:type="spellEnd"/>
+      <w:r>
+        <w:t>']</w:t>
+      </w:r>
+    </w:p>
+    <w:p>
+      <w:proofErr w:type="spellStart"/>
+      <w:r>
+        <w:t>minMean</w:t>
+      </w:r>
+      <w:proofErr w:type="spellEnd"/>
+      <w:r>
+        <w:t xml:space="preserve"> = </w:t>
+      </w:r>
+      <w:proofErr w:type="spellStart"/>
+      <w:r>
+        <w:t>sumTable.idxmin</w:t>
+      </w:r>
+      <w:proofErr w:type="spellEnd"/>
+      <w:r>
+        <w:t>()/100</w:t>
+      </w:r>
+    </w:p>
+    <w:p>
+      <w:r>
+        <w:t>print(</w:t>
+      </w:r>
+      <w:proofErr w:type="spellStart"/>
+      <w:r>
+        <w:t>minMean</w:t>
+      </w:r>
+      <w:proofErr w:type="spellEnd"/>
+      <w:r>
+        <w:t>)</w:t>
+      </w:r>
+    </w:p>
+    <w:p>
+      <w:r>
+        <w:t>#98.21 should minimize</w:t>
+      </w:r>
+    </w:p>
+    <w:p/>
+    <w:p>
+      <w:r>
+        <w:t>#Problem 8</w:t>
+      </w:r>
+    </w:p>
+    <w:p>
+      <w:r>
+        <w:t xml:space="preserve">#using Normal </w:t>
+      </w:r>
+      <w:proofErr w:type="spellStart"/>
+      <w:r>
+        <w:t>Dist</w:t>
+      </w:r>
+      <w:proofErr w:type="spellEnd"/>
+      <w:r>
+        <w:t xml:space="preserve"> cause n is "large"</w:t>
+      </w:r>
+    </w:p>
+    <w:p>
+      <w:r>
+        <w:lastRenderedPageBreak/>
+        <w:t>p = 12/38</w:t>
+      </w:r>
+    </w:p>
+    <w:p>
+      <w:r>
+        <w:t>n = 50</w:t>
+      </w:r>
+    </w:p>
+    <w:p>
+      <w:r>
+        <w:t>u = n*p</w:t>
+      </w:r>
+    </w:p>
+    <w:p>
+      <w:r>
+        <w:t>k = 12</w:t>
+      </w:r>
+    </w:p>
+    <w:p>
+      <w:r>
+        <w:t xml:space="preserve">std = </w:t>
+      </w:r>
+      <w:proofErr w:type="spellStart"/>
+      <w:r>
+        <w:t>np.sqrt</w:t>
+      </w:r>
+      <w:proofErr w:type="spellEnd"/>
+      <w:r>
+        <w:t>(u*(1-p))</w:t>
+      </w:r>
+    </w:p>
+    <w:p>
+      <w:r>
+        <w:t xml:space="preserve">prob = 1 - </w:t>
+      </w:r>
+      <w:proofErr w:type="spellStart"/>
+      <w:r>
+        <w:t>norm.cdf</w:t>
+      </w:r>
+      <w:proofErr w:type="spellEnd"/>
+      <w:r>
+        <w:t>(k, loc=u, scale=std)</w:t>
+      </w:r>
+    </w:p>
+    <w:p>
+      <w:r>
+        <w:t>print(prob)</w:t>
+      </w:r>
+    </w:p>
+    <w:p>
+      <w:r>
+        <w:t>#.87553</w:t>
+      </w:r>
+    </w:p>
+    <w:p/>
     <w:sectPr>
       <w:pgSz w:w="12240" w:h="15840"/>
       <w:pgMar w:top="1440" w:right="1440" w:bottom="1440" w:left="1440" w:header="720" w:footer="720" w:gutter="0"/>

</xml_diff>